<commit_message>
adding hair salon updated doc
</commit_message>
<xml_diff>
--- a/How to make changes to Hair Salon Storage Website updated 11.29.2019.docx
+++ b/How to make changes to Hair Salon Storage Website updated 11.29.2019.docx
@@ -222,6 +222,7 @@
           <w:bCs/>
         </w:rPr>
       </w:pPr>
+      <w:bookmarkStart w:id="0" w:name="_GoBack"/>
       <w:r>
         <w:t>mongo</w:t>
       </w:r>
@@ -275,6 +276,7 @@
         <w:t xml:space="preserve">  -p Aerosmith1</w:t>
       </w:r>
     </w:p>
+    <w:bookmarkEnd w:id="0"/>
     <w:p>
       <w:pPr>
         <w:rPr>
@@ -373,60 +375,1324 @@
       </w:r>
     </w:p>
     <w:p>
-      <w:r>
+      <w:pPr>
+        <w:shd w:val="clear" w:color="auto" w:fill="EFF0F1"/>
+        <w:tabs>
+          <w:tab w:val="left" w:pos="916"/>
+          <w:tab w:val="left" w:pos="1832"/>
+          <w:tab w:val="left" w:pos="2748"/>
+          <w:tab w:val="left" w:pos="3664"/>
+          <w:tab w:val="left" w:pos="4580"/>
+          <w:tab w:val="left" w:pos="5496"/>
+          <w:tab w:val="left" w:pos="6412"/>
+          <w:tab w:val="left" w:pos="7328"/>
+          <w:tab w:val="left" w:pos="8244"/>
+          <w:tab w:val="left" w:pos="9160"/>
+          <w:tab w:val="left" w:pos="10076"/>
+          <w:tab w:val="left" w:pos="10992"/>
+          <w:tab w:val="left" w:pos="11908"/>
+          <w:tab w:val="left" w:pos="12824"/>
+          <w:tab w:val="left" w:pos="13740"/>
+          <w:tab w:val="left" w:pos="14656"/>
+        </w:tabs>
+        <w:spacing w:after="0" w:line="240" w:lineRule="auto"/>
+        <w:textAlignment w:val="baseline"/>
+        <w:rPr>
+          <w:rFonts w:ascii="inherit" w:eastAsia="Times New Roman" w:hAnsi="inherit" w:cs="Courier New"/>
+          <w:color w:val="303336"/>
+          <w:sz w:val="20"/>
+          <w:szCs w:val="20"/>
+          <w:bdr w:val="none" w:sz="0" w:space="0" w:color="auto" w:frame="1"/>
+          <w:shd w:val="clear" w:color="auto" w:fill="EFF0F1"/>
+        </w:rPr>
+      </w:pPr>
+      <w:proofErr w:type="spellStart"/>
+      <w:proofErr w:type="gramStart"/>
+      <w:r>
+        <w:rPr>
+          <w:rFonts w:ascii="inherit" w:eastAsia="Times New Roman" w:hAnsi="inherit" w:cs="Courier New"/>
+          <w:color w:val="303336"/>
+          <w:sz w:val="20"/>
+          <w:szCs w:val="20"/>
+          <w:bdr w:val="none" w:sz="0" w:space="0" w:color="auto" w:frame="1"/>
+          <w:shd w:val="clear" w:color="auto" w:fill="EFF0F1"/>
+        </w:rPr>
         <w:lastRenderedPageBreak/>
-        <w:t>___________________________________________________________________________________</w:t>
-      </w:r>
-    </w:p>
-    <w:p>
-      <w:r>
-        <w:t xml:space="preserve">As for the controlling the actual app, then use putty with the ec2-whatever instance name and the </w:t>
-      </w:r>
-      <w:proofErr w:type="spellStart"/>
-      <w:r>
-        <w:t>pdk</w:t>
-      </w:r>
-      <w:proofErr w:type="spellEnd"/>
-      <w:r>
-        <w:t xml:space="preserve"> </w:t>
-      </w:r>
-      <w:r>
-        <w:t xml:space="preserve">(see instructions in the scotch.io webpage) </w:t>
-      </w:r>
-      <w:r>
-        <w:t xml:space="preserve">and log in as </w:t>
-      </w:r>
-      <w:proofErr w:type="spellStart"/>
-      <w:r>
-        <w:t>bitnami</w:t>
-      </w:r>
-      <w:proofErr w:type="spellEnd"/>
-      <w:r>
-        <w:t xml:space="preserve"> </w:t>
-      </w:r>
-    </w:p>
-    <w:p>
-      <w:r>
-        <w:t xml:space="preserve">Then go to apps &gt; </w:t>
-      </w:r>
-      <w:proofErr w:type="spellStart"/>
-      <w:r>
-        <w:t>hairsalon</w:t>
-      </w:r>
-      <w:proofErr w:type="spellEnd"/>
-      <w:r>
-        <w:t xml:space="preserve"> </w:t>
-      </w:r>
-    </w:p>
-    <w:p>
-      <w:r>
-        <w:t xml:space="preserve">And here you can start and stop the app. </w:t>
-      </w:r>
-      <w:r>
-        <w:t xml:space="preserve">Will happen later. </w:t>
-      </w:r>
-    </w:p>
-    <w:p/>
+        <w:t>d</w:t>
+      </w:r>
+      <w:r>
+        <w:rPr>
+          <w:rFonts w:ascii="inherit" w:eastAsia="Times New Roman" w:hAnsi="inherit" w:cs="Courier New"/>
+          <w:color w:val="303336"/>
+          <w:sz w:val="20"/>
+          <w:szCs w:val="20"/>
+          <w:bdr w:val="none" w:sz="0" w:space="0" w:color="auto" w:frame="1"/>
+          <w:shd w:val="clear" w:color="auto" w:fill="EFF0F1"/>
+        </w:rPr>
+        <w:t>b</w:t>
+      </w:r>
+      <w:r>
+        <w:rPr>
+          <w:rFonts w:ascii="inherit" w:eastAsia="Times New Roman" w:hAnsi="inherit" w:cs="Courier New"/>
+          <w:color w:val="303336"/>
+          <w:sz w:val="20"/>
+          <w:szCs w:val="20"/>
+          <w:bdr w:val="none" w:sz="0" w:space="0" w:color="auto" w:frame="1"/>
+          <w:shd w:val="clear" w:color="auto" w:fill="EFF0F1"/>
+        </w:rPr>
+        <w:t>.clients</w:t>
+      </w:r>
+      <w:proofErr w:type="gramEnd"/>
+      <w:r>
+        <w:rPr>
+          <w:rFonts w:ascii="inherit" w:eastAsia="Times New Roman" w:hAnsi="inherit" w:cs="Courier New"/>
+          <w:color w:val="303336"/>
+          <w:sz w:val="20"/>
+          <w:szCs w:val="20"/>
+          <w:bdr w:val="none" w:sz="0" w:space="0" w:color="auto" w:frame="1"/>
+          <w:shd w:val="clear" w:color="auto" w:fill="EFF0F1"/>
+        </w:rPr>
+        <w:t>.find</w:t>
+      </w:r>
+      <w:proofErr w:type="spellEnd"/>
+      <w:r>
+        <w:rPr>
+          <w:rFonts w:ascii="inherit" w:eastAsia="Times New Roman" w:hAnsi="inherit" w:cs="Courier New"/>
+          <w:color w:val="303336"/>
+          <w:sz w:val="20"/>
+          <w:szCs w:val="20"/>
+          <w:bdr w:val="none" w:sz="0" w:space="0" w:color="auto" w:frame="1"/>
+          <w:shd w:val="clear" w:color="auto" w:fill="EFF0F1"/>
+        </w:rPr>
+        <w:t>(</w:t>
+      </w:r>
+      <w:r>
+        <w:rPr>
+          <w:rFonts w:ascii="inherit" w:eastAsia="Times New Roman" w:hAnsi="inherit" w:cs="Courier New"/>
+          <w:color w:val="303336"/>
+          <w:sz w:val="20"/>
+          <w:szCs w:val="20"/>
+          <w:bdr w:val="none" w:sz="0" w:space="0" w:color="auto" w:frame="1"/>
+          <w:shd w:val="clear" w:color="auto" w:fill="EFF0F1"/>
+        </w:rPr>
+        <w:t>{“</w:t>
+      </w:r>
+      <w:proofErr w:type="spellStart"/>
+      <w:r>
+        <w:rPr>
+          <w:rFonts w:ascii="inherit" w:eastAsia="Times New Roman" w:hAnsi="inherit" w:cs="Courier New"/>
+          <w:color w:val="303336"/>
+          <w:sz w:val="20"/>
+          <w:szCs w:val="20"/>
+          <w:bdr w:val="none" w:sz="0" w:space="0" w:color="auto" w:frame="1"/>
+          <w:shd w:val="clear" w:color="auto" w:fill="EFF0F1"/>
+        </w:rPr>
+        <w:t>lastName</w:t>
+      </w:r>
+      <w:proofErr w:type="spellEnd"/>
+      <w:r>
+        <w:rPr>
+          <w:rFonts w:ascii="inherit" w:eastAsia="Times New Roman" w:hAnsi="inherit" w:cs="Courier New"/>
+          <w:color w:val="303336"/>
+          <w:sz w:val="20"/>
+          <w:szCs w:val="20"/>
+          <w:bdr w:val="none" w:sz="0" w:space="0" w:color="auto" w:frame="1"/>
+          <w:shd w:val="clear" w:color="auto" w:fill="EFF0F1"/>
+        </w:rPr>
+        <w:t>”: “Casey”</w:t>
+      </w:r>
+      <w:r>
+        <w:rPr>
+          <w:rFonts w:ascii="inherit" w:eastAsia="Times New Roman" w:hAnsi="inherit" w:cs="Courier New"/>
+          <w:color w:val="303336"/>
+          <w:sz w:val="20"/>
+          <w:szCs w:val="20"/>
+          <w:bdr w:val="none" w:sz="0" w:space="0" w:color="auto" w:frame="1"/>
+          <w:shd w:val="clear" w:color="auto" w:fill="EFF0F1"/>
+        </w:rPr>
+        <w:t>}</w:t>
+      </w:r>
+      <w:r>
+        <w:rPr>
+          <w:rFonts w:ascii="inherit" w:eastAsia="Times New Roman" w:hAnsi="inherit" w:cs="Courier New"/>
+          <w:color w:val="303336"/>
+          <w:sz w:val="20"/>
+          <w:szCs w:val="20"/>
+          <w:bdr w:val="none" w:sz="0" w:space="0" w:color="auto" w:frame="1"/>
+          <w:shd w:val="clear" w:color="auto" w:fill="EFF0F1"/>
+        </w:rPr>
+        <w:t>).</w:t>
+      </w:r>
+      <w:proofErr w:type="spellStart"/>
+      <w:r>
+        <w:rPr>
+          <w:rFonts w:ascii="inherit" w:eastAsia="Times New Roman" w:hAnsi="inherit" w:cs="Courier New"/>
+          <w:color w:val="303336"/>
+          <w:sz w:val="20"/>
+          <w:szCs w:val="20"/>
+          <w:bdr w:val="none" w:sz="0" w:space="0" w:color="auto" w:frame="1"/>
+          <w:shd w:val="clear" w:color="auto" w:fill="EFF0F1"/>
+        </w:rPr>
+        <w:t>forEach</w:t>
+      </w:r>
+      <w:proofErr w:type="spellEnd"/>
+      <w:r>
+        <w:rPr>
+          <w:rFonts w:ascii="inherit" w:eastAsia="Times New Roman" w:hAnsi="inherit" w:cs="Courier New"/>
+          <w:color w:val="303336"/>
+          <w:sz w:val="20"/>
+          <w:szCs w:val="20"/>
+          <w:bdr w:val="none" w:sz="0" w:space="0" w:color="auto" w:frame="1"/>
+          <w:shd w:val="clear" w:color="auto" w:fill="EFF0F1"/>
+        </w:rPr>
+        <w:t>(</w:t>
+      </w:r>
+    </w:p>
+    <w:p>
+      <w:pPr>
+        <w:shd w:val="clear" w:color="auto" w:fill="EFF0F1"/>
+        <w:tabs>
+          <w:tab w:val="left" w:pos="916"/>
+          <w:tab w:val="left" w:pos="1832"/>
+          <w:tab w:val="left" w:pos="2748"/>
+          <w:tab w:val="left" w:pos="3664"/>
+          <w:tab w:val="left" w:pos="4580"/>
+          <w:tab w:val="left" w:pos="5496"/>
+          <w:tab w:val="left" w:pos="6412"/>
+          <w:tab w:val="left" w:pos="7328"/>
+          <w:tab w:val="left" w:pos="8244"/>
+          <w:tab w:val="left" w:pos="9160"/>
+          <w:tab w:val="left" w:pos="10076"/>
+          <w:tab w:val="left" w:pos="10992"/>
+          <w:tab w:val="left" w:pos="11908"/>
+          <w:tab w:val="left" w:pos="12824"/>
+          <w:tab w:val="left" w:pos="13740"/>
+          <w:tab w:val="left" w:pos="14656"/>
+        </w:tabs>
+        <w:spacing w:after="0" w:line="240" w:lineRule="auto"/>
+        <w:textAlignment w:val="baseline"/>
+        <w:rPr>
+          <w:rFonts w:ascii="inherit" w:eastAsia="Times New Roman" w:hAnsi="inherit" w:cs="Courier New"/>
+          <w:color w:val="303336"/>
+          <w:sz w:val="20"/>
+          <w:szCs w:val="20"/>
+          <w:bdr w:val="none" w:sz="0" w:space="0" w:color="auto" w:frame="1"/>
+          <w:shd w:val="clear" w:color="auto" w:fill="EFF0F1"/>
+        </w:rPr>
+      </w:pPr>
+      <w:r>
+        <w:rPr>
+          <w:rFonts w:ascii="inherit" w:eastAsia="Times New Roman" w:hAnsi="inherit" w:cs="Courier New"/>
+          <w:color w:val="303336"/>
+          <w:sz w:val="20"/>
+          <w:szCs w:val="20"/>
+          <w:bdr w:val="none" w:sz="0" w:space="0" w:color="auto" w:frame="1"/>
+          <w:shd w:val="clear" w:color="auto" w:fill="EFF0F1"/>
+        </w:rPr>
+        <w:t xml:space="preserve">  </w:t>
+      </w:r>
+      <w:r>
+        <w:rPr>
+          <w:rFonts w:ascii="inherit" w:eastAsia="Times New Roman" w:hAnsi="inherit" w:cs="Courier New"/>
+          <w:color w:val="101094"/>
+          <w:sz w:val="20"/>
+          <w:szCs w:val="20"/>
+          <w:bdr w:val="none" w:sz="0" w:space="0" w:color="auto" w:frame="1"/>
+          <w:shd w:val="clear" w:color="auto" w:fill="EFF0F1"/>
+        </w:rPr>
+        <w:t>function</w:t>
+      </w:r>
+      <w:r>
+        <w:rPr>
+          <w:rFonts w:ascii="inherit" w:eastAsia="Times New Roman" w:hAnsi="inherit" w:cs="Courier New"/>
+          <w:color w:val="303336"/>
+          <w:sz w:val="20"/>
+          <w:szCs w:val="20"/>
+          <w:bdr w:val="none" w:sz="0" w:space="0" w:color="auto" w:frame="1"/>
+          <w:shd w:val="clear" w:color="auto" w:fill="EFF0F1"/>
+        </w:rPr>
+        <w:t>(e) {</w:t>
+      </w:r>
+    </w:p>
+    <w:p>
+      <w:pPr>
+        <w:shd w:val="clear" w:color="auto" w:fill="EFF0F1"/>
+        <w:tabs>
+          <w:tab w:val="left" w:pos="916"/>
+          <w:tab w:val="left" w:pos="1832"/>
+          <w:tab w:val="left" w:pos="2748"/>
+          <w:tab w:val="left" w:pos="3664"/>
+          <w:tab w:val="left" w:pos="4580"/>
+          <w:tab w:val="left" w:pos="5496"/>
+          <w:tab w:val="left" w:pos="6412"/>
+          <w:tab w:val="left" w:pos="7328"/>
+          <w:tab w:val="left" w:pos="8244"/>
+          <w:tab w:val="left" w:pos="9160"/>
+          <w:tab w:val="left" w:pos="10076"/>
+          <w:tab w:val="left" w:pos="10992"/>
+          <w:tab w:val="left" w:pos="11908"/>
+          <w:tab w:val="left" w:pos="12824"/>
+          <w:tab w:val="left" w:pos="13740"/>
+          <w:tab w:val="left" w:pos="14656"/>
+        </w:tabs>
+        <w:spacing w:after="0" w:line="240" w:lineRule="auto"/>
+        <w:textAlignment w:val="baseline"/>
+        <w:rPr>
+          <w:rFonts w:ascii="inherit" w:eastAsia="Times New Roman" w:hAnsi="inherit" w:cs="Courier New"/>
+          <w:color w:val="303336"/>
+          <w:sz w:val="20"/>
+          <w:szCs w:val="20"/>
+          <w:bdr w:val="none" w:sz="0" w:space="0" w:color="auto" w:frame="1"/>
+          <w:shd w:val="clear" w:color="auto" w:fill="EFF0F1"/>
+        </w:rPr>
+      </w:pPr>
+      <w:r>
+        <w:rPr>
+          <w:rFonts w:ascii="inherit" w:eastAsia="Times New Roman" w:hAnsi="inherit" w:cs="Courier New"/>
+          <w:color w:val="303336"/>
+          <w:sz w:val="20"/>
+          <w:szCs w:val="20"/>
+          <w:bdr w:val="none" w:sz="0" w:space="0" w:color="auto" w:frame="1"/>
+          <w:shd w:val="clear" w:color="auto" w:fill="EFF0F1"/>
+        </w:rPr>
+        <w:t xml:space="preserve">    </w:t>
+      </w:r>
+      <w:proofErr w:type="spellStart"/>
+      <w:proofErr w:type="gramStart"/>
+      <w:r>
+        <w:rPr>
+          <w:rFonts w:ascii="inherit" w:eastAsia="Times New Roman" w:hAnsi="inherit" w:cs="Courier New"/>
+          <w:color w:val="303336"/>
+          <w:sz w:val="20"/>
+          <w:szCs w:val="20"/>
+          <w:bdr w:val="none" w:sz="0" w:space="0" w:color="auto" w:frame="1"/>
+          <w:shd w:val="clear" w:color="auto" w:fill="EFF0F1"/>
+        </w:rPr>
+        <w:t>e.</w:t>
+      </w:r>
+      <w:r>
+        <w:rPr>
+          <w:rFonts w:ascii="inherit" w:eastAsia="Times New Roman" w:hAnsi="inherit" w:cs="Courier New"/>
+          <w:color w:val="2B91AF"/>
+          <w:sz w:val="20"/>
+          <w:szCs w:val="20"/>
+          <w:bdr w:val="none" w:sz="0" w:space="0" w:color="auto" w:frame="1"/>
+          <w:shd w:val="clear" w:color="auto" w:fill="EFF0F1"/>
+        </w:rPr>
+        <w:t>last</w:t>
+      </w:r>
+      <w:r>
+        <w:rPr>
+          <w:rFonts w:ascii="inherit" w:eastAsia="Times New Roman" w:hAnsi="inherit" w:cs="Courier New"/>
+          <w:color w:val="2B91AF"/>
+          <w:sz w:val="20"/>
+          <w:szCs w:val="20"/>
+          <w:bdr w:val="none" w:sz="0" w:space="0" w:color="auto" w:frame="1"/>
+          <w:shd w:val="clear" w:color="auto" w:fill="EFF0F1"/>
+        </w:rPr>
+        <w:t>Name</w:t>
+      </w:r>
+      <w:proofErr w:type="spellEnd"/>
+      <w:proofErr w:type="gramEnd"/>
+      <w:r>
+        <w:rPr>
+          <w:rFonts w:ascii="inherit" w:eastAsia="Times New Roman" w:hAnsi="inherit" w:cs="Courier New"/>
+          <w:color w:val="303336"/>
+          <w:sz w:val="20"/>
+          <w:szCs w:val="20"/>
+          <w:bdr w:val="none" w:sz="0" w:space="0" w:color="auto" w:frame="1"/>
+          <w:shd w:val="clear" w:color="auto" w:fill="EFF0F1"/>
+        </w:rPr>
+        <w:t xml:space="preserve"> = </w:t>
+      </w:r>
+      <w:proofErr w:type="spellStart"/>
+      <w:r>
+        <w:rPr>
+          <w:rFonts w:ascii="inherit" w:eastAsia="Times New Roman" w:hAnsi="inherit" w:cs="Courier New"/>
+          <w:color w:val="303336"/>
+          <w:sz w:val="20"/>
+          <w:szCs w:val="20"/>
+          <w:bdr w:val="none" w:sz="0" w:space="0" w:color="auto" w:frame="1"/>
+          <w:shd w:val="clear" w:color="auto" w:fill="EFF0F1"/>
+        </w:rPr>
+        <w:t>e.</w:t>
+      </w:r>
+      <w:r>
+        <w:rPr>
+          <w:rFonts w:ascii="inherit" w:eastAsia="Times New Roman" w:hAnsi="inherit" w:cs="Courier New"/>
+          <w:color w:val="2B91AF"/>
+          <w:sz w:val="20"/>
+          <w:szCs w:val="20"/>
+          <w:bdr w:val="none" w:sz="0" w:space="0" w:color="auto" w:frame="1"/>
+          <w:shd w:val="clear" w:color="auto" w:fill="EFF0F1"/>
+        </w:rPr>
+        <w:t>last</w:t>
+      </w:r>
+      <w:r>
+        <w:rPr>
+          <w:rFonts w:ascii="inherit" w:eastAsia="Times New Roman" w:hAnsi="inherit" w:cs="Courier New"/>
+          <w:color w:val="2B91AF"/>
+          <w:sz w:val="20"/>
+          <w:szCs w:val="20"/>
+          <w:bdr w:val="none" w:sz="0" w:space="0" w:color="auto" w:frame="1"/>
+          <w:shd w:val="clear" w:color="auto" w:fill="EFF0F1"/>
+        </w:rPr>
+        <w:t>Name</w:t>
+      </w:r>
+      <w:r>
+        <w:rPr>
+          <w:rFonts w:ascii="inherit" w:eastAsia="Times New Roman" w:hAnsi="inherit" w:cs="Courier New"/>
+          <w:color w:val="303336"/>
+          <w:sz w:val="20"/>
+          <w:szCs w:val="20"/>
+          <w:bdr w:val="none" w:sz="0" w:space="0" w:color="auto" w:frame="1"/>
+          <w:shd w:val="clear" w:color="auto" w:fill="EFF0F1"/>
+        </w:rPr>
+        <w:t>.toLowerCase</w:t>
+      </w:r>
+      <w:proofErr w:type="spellEnd"/>
+      <w:r>
+        <w:rPr>
+          <w:rFonts w:ascii="inherit" w:eastAsia="Times New Roman" w:hAnsi="inherit" w:cs="Courier New"/>
+          <w:color w:val="303336"/>
+          <w:sz w:val="20"/>
+          <w:szCs w:val="20"/>
+          <w:bdr w:val="none" w:sz="0" w:space="0" w:color="auto" w:frame="1"/>
+          <w:shd w:val="clear" w:color="auto" w:fill="EFF0F1"/>
+        </w:rPr>
+        <w:t>();</w:t>
+      </w:r>
+    </w:p>
+    <w:p>
+      <w:pPr>
+        <w:shd w:val="clear" w:color="auto" w:fill="EFF0F1"/>
+        <w:tabs>
+          <w:tab w:val="left" w:pos="916"/>
+          <w:tab w:val="left" w:pos="1832"/>
+          <w:tab w:val="left" w:pos="2748"/>
+          <w:tab w:val="left" w:pos="3664"/>
+          <w:tab w:val="left" w:pos="4580"/>
+          <w:tab w:val="left" w:pos="5496"/>
+          <w:tab w:val="left" w:pos="6412"/>
+          <w:tab w:val="left" w:pos="7328"/>
+          <w:tab w:val="left" w:pos="8244"/>
+          <w:tab w:val="left" w:pos="9160"/>
+          <w:tab w:val="left" w:pos="10076"/>
+          <w:tab w:val="left" w:pos="10992"/>
+          <w:tab w:val="left" w:pos="11908"/>
+          <w:tab w:val="left" w:pos="12824"/>
+          <w:tab w:val="left" w:pos="13740"/>
+          <w:tab w:val="left" w:pos="14656"/>
+        </w:tabs>
+        <w:spacing w:after="0" w:line="240" w:lineRule="auto"/>
+        <w:textAlignment w:val="baseline"/>
+        <w:rPr>
+          <w:rFonts w:ascii="inherit" w:eastAsia="Times New Roman" w:hAnsi="inherit" w:cs="Courier New"/>
+          <w:color w:val="303336"/>
+          <w:sz w:val="20"/>
+          <w:szCs w:val="20"/>
+          <w:bdr w:val="none" w:sz="0" w:space="0" w:color="auto" w:frame="1"/>
+          <w:shd w:val="clear" w:color="auto" w:fill="EFF0F1"/>
+        </w:rPr>
+      </w:pPr>
+      <w:r>
+        <w:rPr>
+          <w:rFonts w:ascii="inherit" w:eastAsia="Times New Roman" w:hAnsi="inherit" w:cs="Courier New"/>
+          <w:color w:val="303336"/>
+          <w:sz w:val="20"/>
+          <w:szCs w:val="20"/>
+          <w:bdr w:val="none" w:sz="0" w:space="0" w:color="auto" w:frame="1"/>
+          <w:shd w:val="clear" w:color="auto" w:fill="EFF0F1"/>
+        </w:rPr>
+        <w:t xml:space="preserve">    </w:t>
+      </w:r>
+      <w:proofErr w:type="spellStart"/>
+      <w:proofErr w:type="gramStart"/>
+      <w:r>
+        <w:rPr>
+          <w:rFonts w:ascii="inherit" w:eastAsia="Times New Roman" w:hAnsi="inherit" w:cs="Courier New"/>
+          <w:color w:val="303336"/>
+          <w:sz w:val="20"/>
+          <w:szCs w:val="20"/>
+          <w:bdr w:val="none" w:sz="0" w:space="0" w:color="auto" w:frame="1"/>
+          <w:shd w:val="clear" w:color="auto" w:fill="EFF0F1"/>
+        </w:rPr>
+        <w:t>db.</w:t>
+      </w:r>
+      <w:r>
+        <w:rPr>
+          <w:rFonts w:ascii="inherit" w:eastAsia="Times New Roman" w:hAnsi="inherit" w:cs="Courier New"/>
+          <w:color w:val="303336"/>
+          <w:sz w:val="20"/>
+          <w:szCs w:val="20"/>
+          <w:bdr w:val="none" w:sz="0" w:space="0" w:color="auto" w:frame="1"/>
+          <w:shd w:val="clear" w:color="auto" w:fill="EFF0F1"/>
+        </w:rPr>
+        <w:t>clients</w:t>
+      </w:r>
+      <w:proofErr w:type="gramEnd"/>
+      <w:r>
+        <w:rPr>
+          <w:rFonts w:ascii="inherit" w:eastAsia="Times New Roman" w:hAnsi="inherit" w:cs="Courier New"/>
+          <w:color w:val="303336"/>
+          <w:sz w:val="20"/>
+          <w:szCs w:val="20"/>
+          <w:bdr w:val="none" w:sz="0" w:space="0" w:color="auto" w:frame="1"/>
+          <w:shd w:val="clear" w:color="auto" w:fill="EFF0F1"/>
+        </w:rPr>
+        <w:t>.save</w:t>
+      </w:r>
+      <w:proofErr w:type="spellEnd"/>
+      <w:r>
+        <w:rPr>
+          <w:rFonts w:ascii="inherit" w:eastAsia="Times New Roman" w:hAnsi="inherit" w:cs="Courier New"/>
+          <w:color w:val="303336"/>
+          <w:sz w:val="20"/>
+          <w:szCs w:val="20"/>
+          <w:bdr w:val="none" w:sz="0" w:space="0" w:color="auto" w:frame="1"/>
+          <w:shd w:val="clear" w:color="auto" w:fill="EFF0F1"/>
+        </w:rPr>
+        <w:t>(e);</w:t>
+      </w:r>
+    </w:p>
+    <w:p>
+      <w:pPr>
+        <w:shd w:val="clear" w:color="auto" w:fill="EFF0F1"/>
+        <w:tabs>
+          <w:tab w:val="left" w:pos="916"/>
+          <w:tab w:val="left" w:pos="1832"/>
+          <w:tab w:val="left" w:pos="2748"/>
+          <w:tab w:val="left" w:pos="3664"/>
+          <w:tab w:val="left" w:pos="4580"/>
+          <w:tab w:val="left" w:pos="5496"/>
+          <w:tab w:val="left" w:pos="6412"/>
+          <w:tab w:val="left" w:pos="7328"/>
+          <w:tab w:val="left" w:pos="8244"/>
+          <w:tab w:val="left" w:pos="9160"/>
+          <w:tab w:val="left" w:pos="10076"/>
+          <w:tab w:val="left" w:pos="10992"/>
+          <w:tab w:val="left" w:pos="11908"/>
+          <w:tab w:val="left" w:pos="12824"/>
+          <w:tab w:val="left" w:pos="13740"/>
+          <w:tab w:val="left" w:pos="14656"/>
+        </w:tabs>
+        <w:spacing w:after="0" w:line="240" w:lineRule="auto"/>
+        <w:textAlignment w:val="baseline"/>
+        <w:rPr>
+          <w:rFonts w:ascii="inherit" w:eastAsia="Times New Roman" w:hAnsi="inherit" w:cs="Courier New"/>
+          <w:color w:val="303336"/>
+          <w:sz w:val="20"/>
+          <w:szCs w:val="20"/>
+          <w:bdr w:val="none" w:sz="0" w:space="0" w:color="auto" w:frame="1"/>
+          <w:shd w:val="clear" w:color="auto" w:fill="EFF0F1"/>
+        </w:rPr>
+      </w:pPr>
+      <w:r>
+        <w:rPr>
+          <w:rFonts w:ascii="inherit" w:eastAsia="Times New Roman" w:hAnsi="inherit" w:cs="Courier New"/>
+          <w:color w:val="303336"/>
+          <w:sz w:val="20"/>
+          <w:szCs w:val="20"/>
+          <w:bdr w:val="none" w:sz="0" w:space="0" w:color="auto" w:frame="1"/>
+          <w:shd w:val="clear" w:color="auto" w:fill="EFF0F1"/>
+        </w:rPr>
+        <w:t xml:space="preserve">  }</w:t>
+      </w:r>
+    </w:p>
+    <w:p>
+      <w:pPr>
+        <w:shd w:val="clear" w:color="auto" w:fill="EFF0F1"/>
+        <w:tabs>
+          <w:tab w:val="left" w:pos="916"/>
+          <w:tab w:val="left" w:pos="1832"/>
+          <w:tab w:val="left" w:pos="2748"/>
+          <w:tab w:val="left" w:pos="3664"/>
+          <w:tab w:val="left" w:pos="4580"/>
+          <w:tab w:val="left" w:pos="5496"/>
+          <w:tab w:val="left" w:pos="6412"/>
+          <w:tab w:val="left" w:pos="7328"/>
+          <w:tab w:val="left" w:pos="8244"/>
+          <w:tab w:val="left" w:pos="9160"/>
+          <w:tab w:val="left" w:pos="10076"/>
+          <w:tab w:val="left" w:pos="10992"/>
+          <w:tab w:val="left" w:pos="11908"/>
+          <w:tab w:val="left" w:pos="12824"/>
+          <w:tab w:val="left" w:pos="13740"/>
+          <w:tab w:val="left" w:pos="14656"/>
+        </w:tabs>
+        <w:spacing w:after="0" w:line="240" w:lineRule="auto"/>
+        <w:textAlignment w:val="baseline"/>
+        <w:rPr>
+          <w:rFonts w:ascii="inherit" w:eastAsia="Times New Roman" w:hAnsi="inherit" w:cs="Courier New"/>
+          <w:color w:val="303336"/>
+          <w:sz w:val="20"/>
+          <w:szCs w:val="20"/>
+          <w:bdr w:val="none" w:sz="0" w:space="0" w:color="auto" w:frame="1"/>
+          <w:shd w:val="clear" w:color="auto" w:fill="EFF0F1"/>
+        </w:rPr>
+      </w:pPr>
+      <w:r>
+        <w:rPr>
+          <w:rFonts w:ascii="inherit" w:eastAsia="Times New Roman" w:hAnsi="inherit" w:cs="Courier New"/>
+          <w:color w:val="303336"/>
+          <w:sz w:val="20"/>
+          <w:szCs w:val="20"/>
+          <w:bdr w:val="none" w:sz="0" w:space="0" w:color="auto" w:frame="1"/>
+          <w:shd w:val="clear" w:color="auto" w:fill="EFF0F1"/>
+        </w:rPr>
+        <w:t>)</w:t>
+      </w:r>
+    </w:p>
+    <w:p>
+      <w:pPr>
+        <w:shd w:val="clear" w:color="auto" w:fill="EFF0F1"/>
+        <w:tabs>
+          <w:tab w:val="left" w:pos="916"/>
+          <w:tab w:val="left" w:pos="1832"/>
+          <w:tab w:val="left" w:pos="2748"/>
+          <w:tab w:val="left" w:pos="3664"/>
+          <w:tab w:val="left" w:pos="4580"/>
+          <w:tab w:val="left" w:pos="5496"/>
+          <w:tab w:val="left" w:pos="6412"/>
+          <w:tab w:val="left" w:pos="7328"/>
+          <w:tab w:val="left" w:pos="8244"/>
+          <w:tab w:val="left" w:pos="9160"/>
+          <w:tab w:val="left" w:pos="10076"/>
+          <w:tab w:val="left" w:pos="10992"/>
+          <w:tab w:val="left" w:pos="11908"/>
+          <w:tab w:val="left" w:pos="12824"/>
+          <w:tab w:val="left" w:pos="13740"/>
+          <w:tab w:val="left" w:pos="14656"/>
+        </w:tabs>
+        <w:spacing w:after="0" w:line="240" w:lineRule="auto"/>
+        <w:textAlignment w:val="baseline"/>
+        <w:rPr>
+          <w:rFonts w:ascii="inherit" w:eastAsia="Times New Roman" w:hAnsi="inherit" w:cs="Courier New"/>
+          <w:color w:val="303336"/>
+          <w:sz w:val="20"/>
+          <w:szCs w:val="20"/>
+          <w:bdr w:val="none" w:sz="0" w:space="0" w:color="auto" w:frame="1"/>
+          <w:shd w:val="clear" w:color="auto" w:fill="EFF0F1"/>
+        </w:rPr>
+      </w:pPr>
+    </w:p>
+    <w:p>
+      <w:pPr>
+        <w:shd w:val="clear" w:color="auto" w:fill="EFF0F1"/>
+        <w:tabs>
+          <w:tab w:val="left" w:pos="916"/>
+          <w:tab w:val="left" w:pos="1832"/>
+          <w:tab w:val="left" w:pos="2748"/>
+          <w:tab w:val="left" w:pos="3664"/>
+          <w:tab w:val="left" w:pos="4580"/>
+          <w:tab w:val="left" w:pos="5496"/>
+          <w:tab w:val="left" w:pos="6412"/>
+          <w:tab w:val="left" w:pos="7328"/>
+          <w:tab w:val="left" w:pos="8244"/>
+          <w:tab w:val="left" w:pos="9160"/>
+          <w:tab w:val="left" w:pos="10076"/>
+          <w:tab w:val="left" w:pos="10992"/>
+          <w:tab w:val="left" w:pos="11908"/>
+          <w:tab w:val="left" w:pos="12824"/>
+          <w:tab w:val="left" w:pos="13740"/>
+          <w:tab w:val="left" w:pos="14656"/>
+        </w:tabs>
+        <w:spacing w:after="0" w:line="240" w:lineRule="auto"/>
+        <w:textAlignment w:val="baseline"/>
+        <w:rPr>
+          <w:rFonts w:ascii="inherit" w:eastAsia="Times New Roman" w:hAnsi="inherit" w:cs="Courier New"/>
+          <w:color w:val="303336"/>
+          <w:sz w:val="20"/>
+          <w:szCs w:val="20"/>
+          <w:bdr w:val="none" w:sz="0" w:space="0" w:color="auto" w:frame="1"/>
+          <w:shd w:val="clear" w:color="auto" w:fill="EFF0F1"/>
+        </w:rPr>
+      </w:pPr>
+      <w:proofErr w:type="spellStart"/>
+      <w:proofErr w:type="gramStart"/>
+      <w:r>
+        <w:rPr>
+          <w:rFonts w:ascii="inherit" w:eastAsia="Times New Roman" w:hAnsi="inherit" w:cs="Courier New"/>
+          <w:color w:val="303336"/>
+          <w:sz w:val="20"/>
+          <w:szCs w:val="20"/>
+          <w:bdr w:val="none" w:sz="0" w:space="0" w:color="auto" w:frame="1"/>
+          <w:shd w:val="clear" w:color="auto" w:fill="EFF0F1"/>
+        </w:rPr>
+        <w:t>d</w:t>
+      </w:r>
+      <w:r>
+        <w:rPr>
+          <w:rFonts w:ascii="inherit" w:eastAsia="Times New Roman" w:hAnsi="inherit" w:cs="Courier New"/>
+          <w:color w:val="303336"/>
+          <w:sz w:val="20"/>
+          <w:szCs w:val="20"/>
+          <w:bdr w:val="none" w:sz="0" w:space="0" w:color="auto" w:frame="1"/>
+          <w:shd w:val="clear" w:color="auto" w:fill="EFF0F1"/>
+        </w:rPr>
+        <w:t>b</w:t>
+      </w:r>
+      <w:r>
+        <w:rPr>
+          <w:rFonts w:ascii="inherit" w:eastAsia="Times New Roman" w:hAnsi="inherit" w:cs="Courier New"/>
+          <w:color w:val="303336"/>
+          <w:sz w:val="20"/>
+          <w:szCs w:val="20"/>
+          <w:bdr w:val="none" w:sz="0" w:space="0" w:color="auto" w:frame="1"/>
+          <w:shd w:val="clear" w:color="auto" w:fill="EFF0F1"/>
+        </w:rPr>
+        <w:t>.clients</w:t>
+      </w:r>
+      <w:proofErr w:type="gramEnd"/>
+      <w:r>
+        <w:rPr>
+          <w:rFonts w:ascii="inherit" w:eastAsia="Times New Roman" w:hAnsi="inherit" w:cs="Courier New"/>
+          <w:color w:val="303336"/>
+          <w:sz w:val="20"/>
+          <w:szCs w:val="20"/>
+          <w:bdr w:val="none" w:sz="0" w:space="0" w:color="auto" w:frame="1"/>
+          <w:shd w:val="clear" w:color="auto" w:fill="EFF0F1"/>
+        </w:rPr>
+        <w:t>.find</w:t>
+      </w:r>
+      <w:proofErr w:type="spellEnd"/>
+      <w:r>
+        <w:rPr>
+          <w:rFonts w:ascii="inherit" w:eastAsia="Times New Roman" w:hAnsi="inherit" w:cs="Courier New"/>
+          <w:color w:val="303336"/>
+          <w:sz w:val="20"/>
+          <w:szCs w:val="20"/>
+          <w:bdr w:val="none" w:sz="0" w:space="0" w:color="auto" w:frame="1"/>
+          <w:shd w:val="clear" w:color="auto" w:fill="EFF0F1"/>
+        </w:rPr>
+        <w:t>(</w:t>
+      </w:r>
+      <w:r>
+        <w:rPr>
+          <w:rFonts w:ascii="inherit" w:eastAsia="Times New Roman" w:hAnsi="inherit" w:cs="Courier New"/>
+          <w:color w:val="303336"/>
+          <w:sz w:val="20"/>
+          <w:szCs w:val="20"/>
+          <w:bdr w:val="none" w:sz="0" w:space="0" w:color="auto" w:frame="1"/>
+          <w:shd w:val="clear" w:color="auto" w:fill="EFF0F1"/>
+        </w:rPr>
+        <w:t>{“</w:t>
+      </w:r>
+      <w:proofErr w:type="spellStart"/>
+      <w:r>
+        <w:rPr>
+          <w:rFonts w:ascii="inherit" w:eastAsia="Times New Roman" w:hAnsi="inherit" w:cs="Courier New"/>
+          <w:color w:val="303336"/>
+          <w:sz w:val="20"/>
+          <w:szCs w:val="20"/>
+          <w:bdr w:val="none" w:sz="0" w:space="0" w:color="auto" w:frame="1"/>
+          <w:shd w:val="clear" w:color="auto" w:fill="EFF0F1"/>
+        </w:rPr>
+        <w:t>first</w:t>
+      </w:r>
+      <w:r>
+        <w:rPr>
+          <w:rFonts w:ascii="inherit" w:eastAsia="Times New Roman" w:hAnsi="inherit" w:cs="Courier New"/>
+          <w:color w:val="303336"/>
+          <w:sz w:val="20"/>
+          <w:szCs w:val="20"/>
+          <w:bdr w:val="none" w:sz="0" w:space="0" w:color="auto" w:frame="1"/>
+          <w:shd w:val="clear" w:color="auto" w:fill="EFF0F1"/>
+        </w:rPr>
+        <w:t>Name</w:t>
+      </w:r>
+      <w:proofErr w:type="spellEnd"/>
+      <w:r>
+        <w:rPr>
+          <w:rFonts w:ascii="inherit" w:eastAsia="Times New Roman" w:hAnsi="inherit" w:cs="Courier New"/>
+          <w:color w:val="303336"/>
+          <w:sz w:val="20"/>
+          <w:szCs w:val="20"/>
+          <w:bdr w:val="none" w:sz="0" w:space="0" w:color="auto" w:frame="1"/>
+          <w:shd w:val="clear" w:color="auto" w:fill="EFF0F1"/>
+        </w:rPr>
+        <w:t>”: “Casey”}</w:t>
+      </w:r>
+      <w:r>
+        <w:rPr>
+          <w:rFonts w:ascii="inherit" w:eastAsia="Times New Roman" w:hAnsi="inherit" w:cs="Courier New"/>
+          <w:color w:val="303336"/>
+          <w:sz w:val="20"/>
+          <w:szCs w:val="20"/>
+          <w:bdr w:val="none" w:sz="0" w:space="0" w:color="auto" w:frame="1"/>
+          <w:shd w:val="clear" w:color="auto" w:fill="EFF0F1"/>
+        </w:rPr>
+        <w:t>).</w:t>
+      </w:r>
+      <w:proofErr w:type="spellStart"/>
+      <w:r>
+        <w:rPr>
+          <w:rFonts w:ascii="inherit" w:eastAsia="Times New Roman" w:hAnsi="inherit" w:cs="Courier New"/>
+          <w:color w:val="303336"/>
+          <w:sz w:val="20"/>
+          <w:szCs w:val="20"/>
+          <w:bdr w:val="none" w:sz="0" w:space="0" w:color="auto" w:frame="1"/>
+          <w:shd w:val="clear" w:color="auto" w:fill="EFF0F1"/>
+        </w:rPr>
+        <w:t>forEach</w:t>
+      </w:r>
+      <w:proofErr w:type="spellEnd"/>
+      <w:r>
+        <w:rPr>
+          <w:rFonts w:ascii="inherit" w:eastAsia="Times New Roman" w:hAnsi="inherit" w:cs="Courier New"/>
+          <w:color w:val="303336"/>
+          <w:sz w:val="20"/>
+          <w:szCs w:val="20"/>
+          <w:bdr w:val="none" w:sz="0" w:space="0" w:color="auto" w:frame="1"/>
+          <w:shd w:val="clear" w:color="auto" w:fill="EFF0F1"/>
+        </w:rPr>
+        <w:t>(</w:t>
+      </w:r>
+    </w:p>
+    <w:p>
+      <w:pPr>
+        <w:shd w:val="clear" w:color="auto" w:fill="EFF0F1"/>
+        <w:tabs>
+          <w:tab w:val="left" w:pos="916"/>
+          <w:tab w:val="left" w:pos="1832"/>
+          <w:tab w:val="left" w:pos="2748"/>
+          <w:tab w:val="left" w:pos="3664"/>
+          <w:tab w:val="left" w:pos="4580"/>
+          <w:tab w:val="left" w:pos="5496"/>
+          <w:tab w:val="left" w:pos="6412"/>
+          <w:tab w:val="left" w:pos="7328"/>
+          <w:tab w:val="left" w:pos="8244"/>
+          <w:tab w:val="left" w:pos="9160"/>
+          <w:tab w:val="left" w:pos="10076"/>
+          <w:tab w:val="left" w:pos="10992"/>
+          <w:tab w:val="left" w:pos="11908"/>
+          <w:tab w:val="left" w:pos="12824"/>
+          <w:tab w:val="left" w:pos="13740"/>
+          <w:tab w:val="left" w:pos="14656"/>
+        </w:tabs>
+        <w:spacing w:after="0" w:line="240" w:lineRule="auto"/>
+        <w:textAlignment w:val="baseline"/>
+        <w:rPr>
+          <w:rFonts w:ascii="inherit" w:eastAsia="Times New Roman" w:hAnsi="inherit" w:cs="Courier New"/>
+          <w:color w:val="303336"/>
+          <w:sz w:val="20"/>
+          <w:szCs w:val="20"/>
+          <w:bdr w:val="none" w:sz="0" w:space="0" w:color="auto" w:frame="1"/>
+          <w:shd w:val="clear" w:color="auto" w:fill="EFF0F1"/>
+        </w:rPr>
+      </w:pPr>
+      <w:r>
+        <w:rPr>
+          <w:rFonts w:ascii="inherit" w:eastAsia="Times New Roman" w:hAnsi="inherit" w:cs="Courier New"/>
+          <w:color w:val="303336"/>
+          <w:sz w:val="20"/>
+          <w:szCs w:val="20"/>
+          <w:bdr w:val="none" w:sz="0" w:space="0" w:color="auto" w:frame="1"/>
+          <w:shd w:val="clear" w:color="auto" w:fill="EFF0F1"/>
+        </w:rPr>
+        <w:t xml:space="preserve">  </w:t>
+      </w:r>
+      <w:r>
+        <w:rPr>
+          <w:rFonts w:ascii="inherit" w:eastAsia="Times New Roman" w:hAnsi="inherit" w:cs="Courier New"/>
+          <w:color w:val="101094"/>
+          <w:sz w:val="20"/>
+          <w:szCs w:val="20"/>
+          <w:bdr w:val="none" w:sz="0" w:space="0" w:color="auto" w:frame="1"/>
+          <w:shd w:val="clear" w:color="auto" w:fill="EFF0F1"/>
+        </w:rPr>
+        <w:t>function</w:t>
+      </w:r>
+      <w:r>
+        <w:rPr>
+          <w:rFonts w:ascii="inherit" w:eastAsia="Times New Roman" w:hAnsi="inherit" w:cs="Courier New"/>
+          <w:color w:val="303336"/>
+          <w:sz w:val="20"/>
+          <w:szCs w:val="20"/>
+          <w:bdr w:val="none" w:sz="0" w:space="0" w:color="auto" w:frame="1"/>
+          <w:shd w:val="clear" w:color="auto" w:fill="EFF0F1"/>
+        </w:rPr>
+        <w:t>(e) {</w:t>
+      </w:r>
+    </w:p>
+    <w:p>
+      <w:pPr>
+        <w:shd w:val="clear" w:color="auto" w:fill="EFF0F1"/>
+        <w:tabs>
+          <w:tab w:val="left" w:pos="916"/>
+          <w:tab w:val="left" w:pos="1832"/>
+          <w:tab w:val="left" w:pos="2748"/>
+          <w:tab w:val="left" w:pos="3664"/>
+          <w:tab w:val="left" w:pos="4580"/>
+          <w:tab w:val="left" w:pos="5496"/>
+          <w:tab w:val="left" w:pos="6412"/>
+          <w:tab w:val="left" w:pos="7328"/>
+          <w:tab w:val="left" w:pos="8244"/>
+          <w:tab w:val="left" w:pos="9160"/>
+          <w:tab w:val="left" w:pos="10076"/>
+          <w:tab w:val="left" w:pos="10992"/>
+          <w:tab w:val="left" w:pos="11908"/>
+          <w:tab w:val="left" w:pos="12824"/>
+          <w:tab w:val="left" w:pos="13740"/>
+          <w:tab w:val="left" w:pos="14656"/>
+        </w:tabs>
+        <w:spacing w:after="0" w:line="240" w:lineRule="auto"/>
+        <w:textAlignment w:val="baseline"/>
+        <w:rPr>
+          <w:rFonts w:ascii="inherit" w:eastAsia="Times New Roman" w:hAnsi="inherit" w:cs="Courier New"/>
+          <w:color w:val="303336"/>
+          <w:sz w:val="20"/>
+          <w:szCs w:val="20"/>
+          <w:bdr w:val="none" w:sz="0" w:space="0" w:color="auto" w:frame="1"/>
+          <w:shd w:val="clear" w:color="auto" w:fill="EFF0F1"/>
+        </w:rPr>
+      </w:pPr>
+      <w:r>
+        <w:rPr>
+          <w:rFonts w:ascii="inherit" w:eastAsia="Times New Roman" w:hAnsi="inherit" w:cs="Courier New"/>
+          <w:color w:val="303336"/>
+          <w:sz w:val="20"/>
+          <w:szCs w:val="20"/>
+          <w:bdr w:val="none" w:sz="0" w:space="0" w:color="auto" w:frame="1"/>
+          <w:shd w:val="clear" w:color="auto" w:fill="EFF0F1"/>
+        </w:rPr>
+        <w:t xml:space="preserve">    </w:t>
+      </w:r>
+      <w:proofErr w:type="spellStart"/>
+      <w:proofErr w:type="gramStart"/>
+      <w:r>
+        <w:rPr>
+          <w:rFonts w:ascii="inherit" w:eastAsia="Times New Roman" w:hAnsi="inherit" w:cs="Courier New"/>
+          <w:color w:val="303336"/>
+          <w:sz w:val="20"/>
+          <w:szCs w:val="20"/>
+          <w:bdr w:val="none" w:sz="0" w:space="0" w:color="auto" w:frame="1"/>
+          <w:shd w:val="clear" w:color="auto" w:fill="EFF0F1"/>
+        </w:rPr>
+        <w:t>e.</w:t>
+      </w:r>
+      <w:r>
+        <w:rPr>
+          <w:rFonts w:ascii="inherit" w:eastAsia="Times New Roman" w:hAnsi="inherit" w:cs="Courier New"/>
+          <w:color w:val="2B91AF"/>
+          <w:sz w:val="20"/>
+          <w:szCs w:val="20"/>
+          <w:bdr w:val="none" w:sz="0" w:space="0" w:color="auto" w:frame="1"/>
+          <w:shd w:val="clear" w:color="auto" w:fill="EFF0F1"/>
+        </w:rPr>
+        <w:t>last</w:t>
+      </w:r>
+      <w:r>
+        <w:rPr>
+          <w:rFonts w:ascii="inherit" w:eastAsia="Times New Roman" w:hAnsi="inherit" w:cs="Courier New"/>
+          <w:color w:val="2B91AF"/>
+          <w:sz w:val="20"/>
+          <w:szCs w:val="20"/>
+          <w:bdr w:val="none" w:sz="0" w:space="0" w:color="auto" w:frame="1"/>
+          <w:shd w:val="clear" w:color="auto" w:fill="EFF0F1"/>
+        </w:rPr>
+        <w:t>Name</w:t>
+      </w:r>
+      <w:proofErr w:type="spellEnd"/>
+      <w:proofErr w:type="gramEnd"/>
+      <w:r>
+        <w:rPr>
+          <w:rFonts w:ascii="inherit" w:eastAsia="Times New Roman" w:hAnsi="inherit" w:cs="Courier New"/>
+          <w:color w:val="303336"/>
+          <w:sz w:val="20"/>
+          <w:szCs w:val="20"/>
+          <w:bdr w:val="none" w:sz="0" w:space="0" w:color="auto" w:frame="1"/>
+          <w:shd w:val="clear" w:color="auto" w:fill="EFF0F1"/>
+        </w:rPr>
+        <w:t xml:space="preserve"> = </w:t>
+      </w:r>
+      <w:proofErr w:type="spellStart"/>
+      <w:r>
+        <w:rPr>
+          <w:rFonts w:ascii="inherit" w:eastAsia="Times New Roman" w:hAnsi="inherit" w:cs="Courier New"/>
+          <w:color w:val="303336"/>
+          <w:sz w:val="20"/>
+          <w:szCs w:val="20"/>
+          <w:bdr w:val="none" w:sz="0" w:space="0" w:color="auto" w:frame="1"/>
+          <w:shd w:val="clear" w:color="auto" w:fill="EFF0F1"/>
+        </w:rPr>
+        <w:t>e.</w:t>
+      </w:r>
+      <w:r>
+        <w:rPr>
+          <w:rFonts w:ascii="inherit" w:eastAsia="Times New Roman" w:hAnsi="inherit" w:cs="Courier New"/>
+          <w:color w:val="2B91AF"/>
+          <w:sz w:val="20"/>
+          <w:szCs w:val="20"/>
+          <w:bdr w:val="none" w:sz="0" w:space="0" w:color="auto" w:frame="1"/>
+          <w:shd w:val="clear" w:color="auto" w:fill="EFF0F1"/>
+        </w:rPr>
+        <w:t>last</w:t>
+      </w:r>
+      <w:r>
+        <w:rPr>
+          <w:rFonts w:ascii="inherit" w:eastAsia="Times New Roman" w:hAnsi="inherit" w:cs="Courier New"/>
+          <w:color w:val="2B91AF"/>
+          <w:sz w:val="20"/>
+          <w:szCs w:val="20"/>
+          <w:bdr w:val="none" w:sz="0" w:space="0" w:color="auto" w:frame="1"/>
+          <w:shd w:val="clear" w:color="auto" w:fill="EFF0F1"/>
+        </w:rPr>
+        <w:t>Name</w:t>
+      </w:r>
+      <w:r>
+        <w:rPr>
+          <w:rFonts w:ascii="inherit" w:eastAsia="Times New Roman" w:hAnsi="inherit" w:cs="Courier New"/>
+          <w:color w:val="303336"/>
+          <w:sz w:val="20"/>
+          <w:szCs w:val="20"/>
+          <w:bdr w:val="none" w:sz="0" w:space="0" w:color="auto" w:frame="1"/>
+          <w:shd w:val="clear" w:color="auto" w:fill="EFF0F1"/>
+        </w:rPr>
+        <w:t>.toLowerCase</w:t>
+      </w:r>
+      <w:proofErr w:type="spellEnd"/>
+      <w:r>
+        <w:rPr>
+          <w:rFonts w:ascii="inherit" w:eastAsia="Times New Roman" w:hAnsi="inherit" w:cs="Courier New"/>
+          <w:color w:val="303336"/>
+          <w:sz w:val="20"/>
+          <w:szCs w:val="20"/>
+          <w:bdr w:val="none" w:sz="0" w:space="0" w:color="auto" w:frame="1"/>
+          <w:shd w:val="clear" w:color="auto" w:fill="EFF0F1"/>
+        </w:rPr>
+        <w:t>();</w:t>
+      </w:r>
+    </w:p>
+    <w:p>
+      <w:pPr>
+        <w:shd w:val="clear" w:color="auto" w:fill="EFF0F1"/>
+        <w:tabs>
+          <w:tab w:val="left" w:pos="916"/>
+          <w:tab w:val="left" w:pos="1832"/>
+          <w:tab w:val="left" w:pos="2748"/>
+          <w:tab w:val="left" w:pos="3664"/>
+          <w:tab w:val="left" w:pos="4580"/>
+          <w:tab w:val="left" w:pos="5496"/>
+          <w:tab w:val="left" w:pos="6412"/>
+          <w:tab w:val="left" w:pos="7328"/>
+          <w:tab w:val="left" w:pos="8244"/>
+          <w:tab w:val="left" w:pos="9160"/>
+          <w:tab w:val="left" w:pos="10076"/>
+          <w:tab w:val="left" w:pos="10992"/>
+          <w:tab w:val="left" w:pos="11908"/>
+          <w:tab w:val="left" w:pos="12824"/>
+          <w:tab w:val="left" w:pos="13740"/>
+          <w:tab w:val="left" w:pos="14656"/>
+        </w:tabs>
+        <w:spacing w:after="0" w:line="240" w:lineRule="auto"/>
+        <w:textAlignment w:val="baseline"/>
+        <w:rPr>
+          <w:rFonts w:ascii="inherit" w:eastAsia="Times New Roman" w:hAnsi="inherit" w:cs="Courier New"/>
+          <w:color w:val="303336"/>
+          <w:sz w:val="20"/>
+          <w:szCs w:val="20"/>
+          <w:bdr w:val="none" w:sz="0" w:space="0" w:color="auto" w:frame="1"/>
+          <w:shd w:val="clear" w:color="auto" w:fill="EFF0F1"/>
+        </w:rPr>
+      </w:pPr>
+      <w:r>
+        <w:rPr>
+          <w:rFonts w:ascii="inherit" w:eastAsia="Times New Roman" w:hAnsi="inherit" w:cs="Courier New"/>
+          <w:color w:val="303336"/>
+          <w:sz w:val="20"/>
+          <w:szCs w:val="20"/>
+          <w:bdr w:val="none" w:sz="0" w:space="0" w:color="auto" w:frame="1"/>
+          <w:shd w:val="clear" w:color="auto" w:fill="EFF0F1"/>
+        </w:rPr>
+        <w:t xml:space="preserve">    </w:t>
+      </w:r>
+      <w:proofErr w:type="spellStart"/>
+      <w:proofErr w:type="gramStart"/>
+      <w:r>
+        <w:rPr>
+          <w:rFonts w:ascii="inherit" w:eastAsia="Times New Roman" w:hAnsi="inherit" w:cs="Courier New"/>
+          <w:color w:val="303336"/>
+          <w:sz w:val="20"/>
+          <w:szCs w:val="20"/>
+          <w:bdr w:val="none" w:sz="0" w:space="0" w:color="auto" w:frame="1"/>
+          <w:shd w:val="clear" w:color="auto" w:fill="EFF0F1"/>
+        </w:rPr>
+        <w:t>db.</w:t>
+      </w:r>
+      <w:r>
+        <w:rPr>
+          <w:rFonts w:ascii="inherit" w:eastAsia="Times New Roman" w:hAnsi="inherit" w:cs="Courier New"/>
+          <w:color w:val="303336"/>
+          <w:sz w:val="20"/>
+          <w:szCs w:val="20"/>
+          <w:bdr w:val="none" w:sz="0" w:space="0" w:color="auto" w:frame="1"/>
+          <w:shd w:val="clear" w:color="auto" w:fill="EFF0F1"/>
+        </w:rPr>
+        <w:t>clients</w:t>
+      </w:r>
+      <w:proofErr w:type="gramEnd"/>
+      <w:r>
+        <w:rPr>
+          <w:rFonts w:ascii="inherit" w:eastAsia="Times New Roman" w:hAnsi="inherit" w:cs="Courier New"/>
+          <w:color w:val="303336"/>
+          <w:sz w:val="20"/>
+          <w:szCs w:val="20"/>
+          <w:bdr w:val="none" w:sz="0" w:space="0" w:color="auto" w:frame="1"/>
+          <w:shd w:val="clear" w:color="auto" w:fill="EFF0F1"/>
+        </w:rPr>
+        <w:t>.save</w:t>
+      </w:r>
+      <w:proofErr w:type="spellEnd"/>
+      <w:r>
+        <w:rPr>
+          <w:rFonts w:ascii="inherit" w:eastAsia="Times New Roman" w:hAnsi="inherit" w:cs="Courier New"/>
+          <w:color w:val="303336"/>
+          <w:sz w:val="20"/>
+          <w:szCs w:val="20"/>
+          <w:bdr w:val="none" w:sz="0" w:space="0" w:color="auto" w:frame="1"/>
+          <w:shd w:val="clear" w:color="auto" w:fill="EFF0F1"/>
+        </w:rPr>
+        <w:t>(e);</w:t>
+      </w:r>
+    </w:p>
+    <w:p>
+      <w:pPr>
+        <w:shd w:val="clear" w:color="auto" w:fill="EFF0F1"/>
+        <w:tabs>
+          <w:tab w:val="left" w:pos="916"/>
+          <w:tab w:val="left" w:pos="1832"/>
+          <w:tab w:val="left" w:pos="2748"/>
+          <w:tab w:val="left" w:pos="3664"/>
+          <w:tab w:val="left" w:pos="4580"/>
+          <w:tab w:val="left" w:pos="5496"/>
+          <w:tab w:val="left" w:pos="6412"/>
+          <w:tab w:val="left" w:pos="7328"/>
+          <w:tab w:val="left" w:pos="8244"/>
+          <w:tab w:val="left" w:pos="9160"/>
+          <w:tab w:val="left" w:pos="10076"/>
+          <w:tab w:val="left" w:pos="10992"/>
+          <w:tab w:val="left" w:pos="11908"/>
+          <w:tab w:val="left" w:pos="12824"/>
+          <w:tab w:val="left" w:pos="13740"/>
+          <w:tab w:val="left" w:pos="14656"/>
+        </w:tabs>
+        <w:spacing w:after="0" w:line="240" w:lineRule="auto"/>
+        <w:textAlignment w:val="baseline"/>
+        <w:rPr>
+          <w:rFonts w:ascii="inherit" w:eastAsia="Times New Roman" w:hAnsi="inherit" w:cs="Courier New"/>
+          <w:color w:val="303336"/>
+          <w:sz w:val="20"/>
+          <w:szCs w:val="20"/>
+          <w:bdr w:val="none" w:sz="0" w:space="0" w:color="auto" w:frame="1"/>
+          <w:shd w:val="clear" w:color="auto" w:fill="EFF0F1"/>
+        </w:rPr>
+      </w:pPr>
+      <w:r>
+        <w:rPr>
+          <w:rFonts w:ascii="inherit" w:eastAsia="Times New Roman" w:hAnsi="inherit" w:cs="Courier New"/>
+          <w:color w:val="303336"/>
+          <w:sz w:val="20"/>
+          <w:szCs w:val="20"/>
+          <w:bdr w:val="none" w:sz="0" w:space="0" w:color="auto" w:frame="1"/>
+          <w:shd w:val="clear" w:color="auto" w:fill="EFF0F1"/>
+        </w:rPr>
+        <w:t xml:space="preserve">  }</w:t>
+      </w:r>
+    </w:p>
+    <w:p>
+      <w:pPr>
+        <w:shd w:val="clear" w:color="auto" w:fill="EFF0F1"/>
+        <w:tabs>
+          <w:tab w:val="left" w:pos="916"/>
+          <w:tab w:val="left" w:pos="1832"/>
+          <w:tab w:val="left" w:pos="2748"/>
+          <w:tab w:val="left" w:pos="3664"/>
+          <w:tab w:val="left" w:pos="4580"/>
+          <w:tab w:val="left" w:pos="5496"/>
+          <w:tab w:val="left" w:pos="6412"/>
+          <w:tab w:val="left" w:pos="7328"/>
+          <w:tab w:val="left" w:pos="8244"/>
+          <w:tab w:val="left" w:pos="9160"/>
+          <w:tab w:val="left" w:pos="10076"/>
+          <w:tab w:val="left" w:pos="10992"/>
+          <w:tab w:val="left" w:pos="11908"/>
+          <w:tab w:val="left" w:pos="12824"/>
+          <w:tab w:val="left" w:pos="13740"/>
+          <w:tab w:val="left" w:pos="14656"/>
+        </w:tabs>
+        <w:spacing w:after="0" w:line="240" w:lineRule="auto"/>
+        <w:textAlignment w:val="baseline"/>
+        <w:rPr>
+          <w:rFonts w:ascii="inherit" w:eastAsia="Times New Roman" w:hAnsi="inherit" w:cs="Courier New"/>
+          <w:color w:val="303336"/>
+          <w:sz w:val="20"/>
+          <w:szCs w:val="20"/>
+          <w:bdr w:val="none" w:sz="0" w:space="0" w:color="auto" w:frame="1"/>
+          <w:shd w:val="clear" w:color="auto" w:fill="EFF0F1"/>
+        </w:rPr>
+      </w:pPr>
+      <w:r>
+        <w:rPr>
+          <w:rFonts w:ascii="inherit" w:eastAsia="Times New Roman" w:hAnsi="inherit" w:cs="Courier New"/>
+          <w:color w:val="303336"/>
+          <w:sz w:val="20"/>
+          <w:szCs w:val="20"/>
+          <w:bdr w:val="none" w:sz="0" w:space="0" w:color="auto" w:frame="1"/>
+          <w:shd w:val="clear" w:color="auto" w:fill="EFF0F1"/>
+        </w:rPr>
+        <w:t>)</w:t>
+      </w:r>
+    </w:p>
+    <w:p>
+      <w:pPr>
+        <w:shd w:val="clear" w:color="auto" w:fill="EFF0F1"/>
+        <w:tabs>
+          <w:tab w:val="left" w:pos="916"/>
+          <w:tab w:val="left" w:pos="1832"/>
+          <w:tab w:val="left" w:pos="2748"/>
+          <w:tab w:val="left" w:pos="3664"/>
+          <w:tab w:val="left" w:pos="4580"/>
+          <w:tab w:val="left" w:pos="5496"/>
+          <w:tab w:val="left" w:pos="6412"/>
+          <w:tab w:val="left" w:pos="7328"/>
+          <w:tab w:val="left" w:pos="8244"/>
+          <w:tab w:val="left" w:pos="9160"/>
+          <w:tab w:val="left" w:pos="10076"/>
+          <w:tab w:val="left" w:pos="10992"/>
+          <w:tab w:val="left" w:pos="11908"/>
+          <w:tab w:val="left" w:pos="12824"/>
+          <w:tab w:val="left" w:pos="13740"/>
+          <w:tab w:val="left" w:pos="14656"/>
+        </w:tabs>
+        <w:spacing w:after="0" w:line="240" w:lineRule="auto"/>
+        <w:textAlignment w:val="baseline"/>
+        <w:rPr>
+          <w:rFonts w:ascii="inherit" w:eastAsia="Times New Roman" w:hAnsi="inherit" w:cs="Courier New"/>
+          <w:color w:val="303336"/>
+          <w:sz w:val="20"/>
+          <w:szCs w:val="20"/>
+          <w:bdr w:val="none" w:sz="0" w:space="0" w:color="auto" w:frame="1"/>
+          <w:shd w:val="clear" w:color="auto" w:fill="EFF0F1"/>
+        </w:rPr>
+      </w:pPr>
+    </w:p>
+    <w:p>
+      <w:pPr>
+        <w:shd w:val="clear" w:color="auto" w:fill="EFF0F1"/>
+        <w:tabs>
+          <w:tab w:val="left" w:pos="916"/>
+          <w:tab w:val="left" w:pos="1832"/>
+          <w:tab w:val="left" w:pos="2748"/>
+          <w:tab w:val="left" w:pos="3664"/>
+          <w:tab w:val="left" w:pos="4580"/>
+          <w:tab w:val="left" w:pos="5496"/>
+          <w:tab w:val="left" w:pos="6412"/>
+          <w:tab w:val="left" w:pos="7328"/>
+          <w:tab w:val="left" w:pos="8244"/>
+          <w:tab w:val="left" w:pos="9160"/>
+          <w:tab w:val="left" w:pos="10076"/>
+          <w:tab w:val="left" w:pos="10992"/>
+          <w:tab w:val="left" w:pos="11908"/>
+          <w:tab w:val="left" w:pos="12824"/>
+          <w:tab w:val="left" w:pos="13740"/>
+          <w:tab w:val="left" w:pos="14656"/>
+        </w:tabs>
+        <w:spacing w:after="0" w:line="240" w:lineRule="auto"/>
+        <w:textAlignment w:val="baseline"/>
+        <w:rPr>
+          <w:rFonts w:ascii="Consolas" w:eastAsia="Times New Roman" w:hAnsi="Consolas" w:cs="Courier New"/>
+          <w:color w:val="393318"/>
+          <w:sz w:val="20"/>
+          <w:szCs w:val="20"/>
+        </w:rPr>
+      </w:pPr>
+      <w:proofErr w:type="spellStart"/>
+      <w:proofErr w:type="gramStart"/>
+      <w:r>
+        <w:rPr>
+          <w:rFonts w:ascii="inherit" w:eastAsia="Times New Roman" w:hAnsi="inherit" w:cs="Courier New"/>
+          <w:color w:val="303336"/>
+          <w:sz w:val="20"/>
+          <w:szCs w:val="20"/>
+          <w:bdr w:val="none" w:sz="0" w:space="0" w:color="auto" w:frame="1"/>
+          <w:shd w:val="clear" w:color="auto" w:fill="EFF0F1"/>
+        </w:rPr>
+        <w:t>Db.clients</w:t>
+      </w:r>
+      <w:proofErr w:type="gramEnd"/>
+      <w:r>
+        <w:rPr>
+          <w:rFonts w:ascii="inherit" w:eastAsia="Times New Roman" w:hAnsi="inherit" w:cs="Courier New"/>
+          <w:color w:val="303336"/>
+          <w:sz w:val="20"/>
+          <w:szCs w:val="20"/>
+          <w:bdr w:val="none" w:sz="0" w:space="0" w:color="auto" w:frame="1"/>
+          <w:shd w:val="clear" w:color="auto" w:fill="EFF0F1"/>
+        </w:rPr>
+        <w:t>.find</w:t>
+      </w:r>
+      <w:proofErr w:type="spellEnd"/>
+      <w:r>
+        <w:rPr>
+          <w:rFonts w:ascii="inherit" w:eastAsia="Times New Roman" w:hAnsi="inherit" w:cs="Courier New"/>
+          <w:color w:val="303336"/>
+          <w:sz w:val="20"/>
+          <w:szCs w:val="20"/>
+          <w:bdr w:val="none" w:sz="0" w:space="0" w:color="auto" w:frame="1"/>
+          <w:shd w:val="clear" w:color="auto" w:fill="EFF0F1"/>
+        </w:rPr>
+        <w:t>(“</w:t>
+      </w:r>
+      <w:proofErr w:type="spellStart"/>
+      <w:r>
+        <w:rPr>
+          <w:rFonts w:ascii="inherit" w:eastAsia="Times New Roman" w:hAnsi="inherit" w:cs="Courier New"/>
+          <w:color w:val="303336"/>
+          <w:sz w:val="20"/>
+          <w:szCs w:val="20"/>
+          <w:bdr w:val="none" w:sz="0" w:space="0" w:color="auto" w:frame="1"/>
+          <w:shd w:val="clear" w:color="auto" w:fill="EFF0F1"/>
+        </w:rPr>
+        <w:t>lastName</w:t>
+      </w:r>
+      <w:proofErr w:type="spellEnd"/>
+      <w:r>
+        <w:rPr>
+          <w:rFonts w:ascii="inherit" w:eastAsia="Times New Roman" w:hAnsi="inherit" w:cs="Courier New"/>
+          <w:color w:val="303336"/>
+          <w:sz w:val="20"/>
+          <w:szCs w:val="20"/>
+          <w:bdr w:val="none" w:sz="0" w:space="0" w:color="auto" w:frame="1"/>
+          <w:shd w:val="clear" w:color="auto" w:fill="EFF0F1"/>
+        </w:rPr>
+        <w:t>”: “Casey”).</w:t>
+      </w:r>
+      <w:proofErr w:type="spellStart"/>
+      <w:r>
+        <w:rPr>
+          <w:rFonts w:ascii="inherit" w:eastAsia="Times New Roman" w:hAnsi="inherit" w:cs="Courier New"/>
+          <w:color w:val="303336"/>
+          <w:sz w:val="20"/>
+          <w:szCs w:val="20"/>
+          <w:bdr w:val="none" w:sz="0" w:space="0" w:color="auto" w:frame="1"/>
+          <w:shd w:val="clear" w:color="auto" w:fill="EFF0F1"/>
+        </w:rPr>
+        <w:t>forEach</w:t>
+      </w:r>
+      <w:proofErr w:type="spellEnd"/>
+      <w:r>
+        <w:rPr>
+          <w:rFonts w:ascii="inherit" w:eastAsia="Times New Roman" w:hAnsi="inherit" w:cs="Courier New"/>
+          <w:color w:val="303336"/>
+          <w:sz w:val="20"/>
+          <w:szCs w:val="20"/>
+          <w:bdr w:val="none" w:sz="0" w:space="0" w:color="auto" w:frame="1"/>
+          <w:shd w:val="clear" w:color="auto" w:fill="EFF0F1"/>
+        </w:rPr>
+        <w:t>(</w:t>
+      </w:r>
+    </w:p>
     <w:p>
       <w:pPr>
         <w:rPr>
@@ -434,122 +1700,185 @@
           <w:bCs/>
         </w:rPr>
       </w:pPr>
-      <w:r>
+    </w:p>
+    <w:p>
+      <w:r>
+        <w:t>___________________________________________________________________________________</w:t>
+      </w:r>
+    </w:p>
+    <w:p>
+      <w:r>
+        <w:t xml:space="preserve">As for the controlling the actual app, then use putty with the ec2-whatever instance name and the </w:t>
+      </w:r>
+      <w:proofErr w:type="spellStart"/>
+      <w:r>
+        <w:t>pdk</w:t>
+      </w:r>
+      <w:proofErr w:type="spellEnd"/>
+      <w:r>
+        <w:t xml:space="preserve"> </w:t>
+      </w:r>
+      <w:r>
+        <w:t xml:space="preserve">(see instructions in the scotch.io webpage) </w:t>
+      </w:r>
+      <w:r>
+        <w:t xml:space="preserve">and log in as </w:t>
+      </w:r>
+      <w:proofErr w:type="spellStart"/>
+      <w:r>
+        <w:t>bitnami</w:t>
+      </w:r>
+      <w:proofErr w:type="spellEnd"/>
+      <w:r>
+        <w:t xml:space="preserve"> </w:t>
+      </w:r>
+    </w:p>
+    <w:p>
+      <w:r>
+        <w:t xml:space="preserve">Then go to apps &gt; </w:t>
+      </w:r>
+      <w:proofErr w:type="spellStart"/>
+      <w:r>
+        <w:t>hairsalon</w:t>
+      </w:r>
+      <w:proofErr w:type="spellEnd"/>
+      <w:r>
+        <w:t xml:space="preserve"> </w:t>
+      </w:r>
+    </w:p>
+    <w:p>
+      <w:r>
+        <w:t xml:space="preserve">And here you can start and stop the app. </w:t>
+      </w:r>
+      <w:r>
+        <w:t xml:space="preserve">Will happen later. </w:t>
+      </w:r>
+    </w:p>
+    <w:p/>
+    <w:p>
+      <w:pPr>
         <w:rPr>
           <w:b/>
           <w:bCs/>
         </w:rPr>
-        <w:t xml:space="preserve">Note: that the public </w:t>
-      </w:r>
-      <w:proofErr w:type="spellStart"/>
+      </w:pPr>
       <w:r>
         <w:rPr>
           <w:b/>
           <w:bCs/>
         </w:rPr>
-        <w:t>dns</w:t>
-      </w:r>
-      <w:proofErr w:type="spellEnd"/>
+        <w:t xml:space="preserve">Note: that the public </w:t>
+      </w:r>
+      <w:proofErr w:type="spellStart"/>
       <w:r>
         <w:rPr>
           <w:b/>
           <w:bCs/>
         </w:rPr>
-        <w:t xml:space="preserve"> name (the one that starts with ec2-xx) changed on me so maybe it changes </w:t>
-      </w:r>
-      <w:proofErr w:type="gramStart"/>
+        <w:t>dns</w:t>
+      </w:r>
+      <w:proofErr w:type="spellEnd"/>
       <w:r>
         <w:rPr>
           <w:b/>
           <w:bCs/>
         </w:rPr>
-        <w:t>every once in a while</w:t>
-      </w:r>
-      <w:proofErr w:type="gramEnd"/>
+        <w:t xml:space="preserve"> name (the one that starts with ec2-xx) changed on me so maybe it changes </w:t>
+      </w:r>
+      <w:proofErr w:type="gramStart"/>
       <w:r>
         <w:rPr>
           <w:b/>
           <w:bCs/>
         </w:rPr>
-        <w:t xml:space="preserve">. It changed from </w:t>
-      </w:r>
-    </w:p>
-    <w:p>
-      <w:pPr>
+        <w:t>every once in a while</w:t>
+      </w:r>
+      <w:proofErr w:type="gramEnd"/>
+      <w:r>
         <w:rPr>
           <w:b/>
           <w:bCs/>
         </w:rPr>
-      </w:pPr>
-      <w:r>
+        <w:t xml:space="preserve">. It changed from </w:t>
+      </w:r>
+    </w:p>
+    <w:p>
+      <w:pPr>
         <w:rPr>
           <w:b/>
           <w:bCs/>
         </w:rPr>
-        <w:t xml:space="preserve">ec2-34-204-182-56.compute-1.amazonaws.com to </w:t>
-      </w:r>
-    </w:p>
-    <w:p>
-      <w:pPr>
+      </w:pPr>
+      <w:r>
         <w:rPr>
           <w:b/>
           <w:bCs/>
         </w:rPr>
-      </w:pPr>
-      <w:r>
+        <w:t xml:space="preserve">ec2-34-204-182-56.compute-1.amazonaws.com to </w:t>
+      </w:r>
+    </w:p>
+    <w:p>
+      <w:pPr>
         <w:rPr>
           <w:b/>
           <w:bCs/>
         </w:rPr>
-        <w:t>ec2-18-207-130-153.compute-1.amazonaws.com</w:t>
-      </w:r>
+      </w:pPr>
       <w:r>
         <w:rPr>
           <w:b/>
           <w:bCs/>
         </w:rPr>
-        <w:t xml:space="preserve"> to </w:t>
-      </w:r>
-    </w:p>
-    <w:p>
-      <w:pPr>
+        <w:t>ec2-18-207-130-153.compute-1.amazonaws.com</w:t>
+      </w:r>
+      <w:r>
         <w:rPr>
           <w:b/>
           <w:bCs/>
         </w:rPr>
-      </w:pPr>
-      <w:r>
+        <w:t xml:space="preserve"> to </w:t>
+      </w:r>
+    </w:p>
+    <w:p>
+      <w:pPr>
         <w:rPr>
           <w:b/>
           <w:bCs/>
         </w:rPr>
-        <w:t>ec2-34-226-244-196.compute-1.amazonaws.com</w:t>
-      </w:r>
+      </w:pPr>
       <w:r>
         <w:rPr>
           <w:b/>
           <w:bCs/>
         </w:rPr>
-        <w:t xml:space="preserve"> to </w:t>
-      </w:r>
-    </w:p>
-    <w:p>
-      <w:pPr>
+        <w:t>ec2-34-226-244-196.compute-1.amazonaws.com</w:t>
+      </w:r>
+      <w:r>
         <w:rPr>
           <w:b/>
           <w:bCs/>
         </w:rPr>
-      </w:pPr>
-      <w:r>
+        <w:t xml:space="preserve"> to </w:t>
+      </w:r>
+    </w:p>
+    <w:p>
+      <w:pPr>
         <w:rPr>
           <w:b/>
           <w:bCs/>
         </w:rPr>
+      </w:pPr>
+      <w:r>
+        <w:rPr>
+          <w:b/>
+          <w:bCs/>
+        </w:rPr>
         <w:t>18.214.144.55</w:t>
       </w:r>
     </w:p>
     <w:p>
       <w:pPr>
+        <w:ind w:firstLine="720"/>
         <w:rPr>
           <w:b/>
           <w:bCs/>
@@ -664,6 +1993,7 @@
     </w:p>
     <w:p>
       <w:r>
+        <w:lastRenderedPageBreak/>
         <w:t xml:space="preserve">Follow the instructions </w:t>
       </w:r>
       <w:r>
@@ -727,7 +2057,6 @@
         <w:rPr>
           <w:noProof/>
         </w:rPr>
-        <w:lastRenderedPageBreak/>
         <w:drawing>
           <wp:inline distT="0" distB="0" distL="0" distR="0" wp14:anchorId="47760A76" wp14:editId="2873F384">
             <wp:extent cx="5943600" cy="3810635"/>
@@ -1274,8 +2603,6 @@
           </wp:inline>
         </w:drawing>
       </w:r>
-      <w:bookmarkStart w:id="0" w:name="_GoBack"/>
-      <w:bookmarkEnd w:id="0"/>
     </w:p>
     <w:p>
       <w:r>
@@ -2154,6 +3481,74 @@
       <w:shd w:val="clear" w:color="auto" w:fill="E1DFDD"/>
     </w:rPr>
   </w:style>
+  <w:style w:type="paragraph" w:styleId="HTMLPreformatted">
+    <w:name w:val="HTML Preformatted"/>
+    <w:basedOn w:val="Normal"/>
+    <w:link w:val="HTMLPreformattedChar"/>
+    <w:uiPriority w:val="99"/>
+    <w:semiHidden/>
+    <w:unhideWhenUsed/>
+    <w:rsid w:val="00092CFB"/>
+    <w:pPr>
+      <w:tabs>
+        <w:tab w:val="left" w:pos="916"/>
+        <w:tab w:val="left" w:pos="1832"/>
+        <w:tab w:val="left" w:pos="2748"/>
+        <w:tab w:val="left" w:pos="3664"/>
+        <w:tab w:val="left" w:pos="4580"/>
+        <w:tab w:val="left" w:pos="5496"/>
+        <w:tab w:val="left" w:pos="6412"/>
+        <w:tab w:val="left" w:pos="7328"/>
+        <w:tab w:val="left" w:pos="8244"/>
+        <w:tab w:val="left" w:pos="9160"/>
+        <w:tab w:val="left" w:pos="10076"/>
+        <w:tab w:val="left" w:pos="10992"/>
+        <w:tab w:val="left" w:pos="11908"/>
+        <w:tab w:val="left" w:pos="12824"/>
+        <w:tab w:val="left" w:pos="13740"/>
+        <w:tab w:val="left" w:pos="14656"/>
+      </w:tabs>
+      <w:spacing w:after="0" w:line="240" w:lineRule="auto"/>
+    </w:pPr>
+    <w:rPr>
+      <w:rFonts w:ascii="Courier New" w:eastAsia="Times New Roman" w:hAnsi="Courier New" w:cs="Courier New"/>
+      <w:sz w:val="20"/>
+      <w:szCs w:val="20"/>
+    </w:rPr>
+  </w:style>
+  <w:style w:type="character" w:customStyle="1" w:styleId="HTMLPreformattedChar">
+    <w:name w:val="HTML Preformatted Char"/>
+    <w:basedOn w:val="DefaultParagraphFont"/>
+    <w:link w:val="HTMLPreformatted"/>
+    <w:uiPriority w:val="99"/>
+    <w:semiHidden/>
+    <w:rsid w:val="00092CFB"/>
+    <w:rPr>
+      <w:rFonts w:ascii="Courier New" w:eastAsia="Times New Roman" w:hAnsi="Courier New" w:cs="Courier New"/>
+      <w:sz w:val="20"/>
+      <w:szCs w:val="20"/>
+    </w:rPr>
+  </w:style>
+  <w:style w:type="character" w:customStyle="1" w:styleId="pln">
+    <w:name w:val="pln"/>
+    <w:basedOn w:val="DefaultParagraphFont"/>
+    <w:rsid w:val="00092CFB"/>
+  </w:style>
+  <w:style w:type="character" w:customStyle="1" w:styleId="pun">
+    <w:name w:val="pun"/>
+    <w:basedOn w:val="DefaultParagraphFont"/>
+    <w:rsid w:val="00092CFB"/>
+  </w:style>
+  <w:style w:type="character" w:customStyle="1" w:styleId="kwd">
+    <w:name w:val="kwd"/>
+    <w:basedOn w:val="DefaultParagraphFont"/>
+    <w:rsid w:val="00092CFB"/>
+  </w:style>
+  <w:style w:type="character" w:customStyle="1" w:styleId="typ">
+    <w:name w:val="typ"/>
+    <w:basedOn w:val="DefaultParagraphFont"/>
+    <w:rsid w:val="00092CFB"/>
+  </w:style>
 </w:styles>
 </file>
 
@@ -2423,7 +3818,7 @@
 </file>
 
 <file path=customXml/itemProps1.xml><?xml version="1.0" encoding="utf-8"?>
-<ds:datastoreItem xmlns:ds="http://schemas.openxmlformats.org/officeDocument/2006/customXml" ds:itemID="{D6305D01-2B23-4236-A402-FC3C4AFBDDB6}">
+<ds:datastoreItem xmlns:ds="http://schemas.openxmlformats.org/officeDocument/2006/customXml" ds:itemID="{E974F7BB-0924-4327-A883-32224DA9FA9A}">
   <ds:schemaRefs>
     <ds:schemaRef ds:uri="http://schemas.openxmlformats.org/officeDocument/2006/bibliography"/>
   </ds:schemaRefs>

</xml_diff>